<commit_message>
added the updated documentation
</commit_message>
<xml_diff>
--- a/Gallery Documentation.docx
+++ b/Gallery Documentation.docx
@@ -39,17 +39,7 @@
           <w:sz w:val="24"/>
           <w:szCs w:val="24"/>
         </w:rPr>
-        <w:t>The gallery is a simple app where one can view pictures and save then on their comp</w:t>
-      </w:r>
-      <w:bookmarkStart w:id="0" w:name="_GoBack"/>
-      <w:bookmarkEnd w:id="0"/>
-      <w:r>
-        <w:rPr>
-          <w:rFonts w:ascii="Century Gothic" w:hAnsi="Century Gothic"/>
-          <w:sz w:val="24"/>
-          <w:szCs w:val="24"/>
-        </w:rPr>
-        <w:t xml:space="preserve">uters. </w:t>
+        <w:t xml:space="preserve">The gallery is a simple app where one can view pictures and save then on their computers. </w:t>
       </w:r>
       <w:r>
         <w:rPr>
@@ -223,7 +213,48 @@
           <w:sz w:val="24"/>
           <w:szCs w:val="24"/>
         </w:rPr>
-        <w:t xml:space="preserve">I have pushed my work on git hub, one can access it via </w:t>
+        <w:t xml:space="preserve">To run the with localhost: use – “npm run dev “ by first initializing </w:t>
+      </w:r>
+      <w:r>
+        <w:rPr>
+          <w:rFonts w:ascii="Century Gothic" w:hAnsi="Century Gothic"/>
+          <w:noProof/>
+          <w:sz w:val="24"/>
+          <w:szCs w:val="24"/>
+        </w:rPr>
+        <w:t>npm</w:t>
+      </w:r>
+    </w:p>
+    <w:p>
+      <w:pPr>
+        <w:spacing w:line="360" w:lineRule="auto"/>
+        <w:jc w:val="both"/>
+        <w:rPr>
+          <w:rFonts w:ascii="Century Gothic" w:hAnsi="Century Gothic"/>
+          <w:noProof/>
+          <w:sz w:val="24"/>
+          <w:szCs w:val="24"/>
+        </w:rPr>
+      </w:pPr>
+      <w:r>
+        <w:rPr>
+          <w:rFonts w:ascii="Century Gothic" w:hAnsi="Century Gothic"/>
+          <w:noProof/>
+          <w:sz w:val="24"/>
+          <w:szCs w:val="24"/>
+        </w:rPr>
+        <w:t>I have pushed my work on git hub, one can</w:t>
+      </w:r>
+      <w:bookmarkStart w:id="0" w:name="_GoBack"/>
+      <w:bookmarkEnd w:id="0"/>
+      <w:r>
+        <w:rPr>
+          <w:rFonts w:ascii="Century Gothic" w:hAnsi="Century Gothic"/>
+          <w:noProof/>
+          <w:sz w:val="24"/>
+          <w:szCs w:val="24"/>
+        </w:rPr>
+        <w:t xml:space="preserve"> access it via </w:t>
       </w:r>
       <w:hyperlink r:id="rId7" w:history="1">
         <w:r>
@@ -444,6 +475,7 @@
     <w:lsdException w:name="HTML Sample" w:semiHidden="1" w:unhideWhenUsed="1"/>
     <w:lsdException w:name="HTML Typewriter" w:semiHidden="1" w:unhideWhenUsed="1"/>
     <w:lsdException w:name="HTML Variable" w:semiHidden="1" w:unhideWhenUsed="1"/>
+    <w:lsdException w:name="Normal Table" w:semiHidden="1" w:unhideWhenUsed="1"/>
     <w:lsdException w:name="annotation subject" w:semiHidden="1" w:unhideWhenUsed="1"/>
     <w:lsdException w:name="No List" w:semiHidden="1" w:unhideWhenUsed="1"/>
     <w:lsdException w:name="Outline List 1" w:semiHidden="1" w:unhideWhenUsed="1"/>
@@ -490,8 +522,10 @@
     <w:lsdException w:name="Table Subtle 2" w:semiHidden="1" w:unhideWhenUsed="1"/>
     <w:lsdException w:name="Table Web 1" w:semiHidden="1" w:unhideWhenUsed="1"/>
     <w:lsdException w:name="Table Web 2" w:semiHidden="1" w:unhideWhenUsed="1"/>
+    <w:lsdException w:name="Table Web 3" w:semiHidden="1" w:unhideWhenUsed="1"/>
     <w:lsdException w:name="Balloon Text" w:semiHidden="1" w:unhideWhenUsed="1"/>
     <w:lsdException w:name="Table Grid" w:uiPriority="39"/>
+    <w:lsdException w:name="Table Theme" w:semiHidden="1" w:unhideWhenUsed="1"/>
     <w:lsdException w:name="Placeholder Text" w:semiHidden="1"/>
     <w:lsdException w:name="No Spacing" w:uiPriority="1" w:qFormat="1"/>
     <w:lsdException w:name="Light Shading" w:uiPriority="60"/>

</xml_diff>